<commit_message>
probably needs more tweaking if we lose faith/sanity and have the randomised binary code, but i will change that tomorrow when i know more info
</commit_message>
<xml_diff>
--- a/FinalGame/Game Background Story.docx
+++ b/FinalGame/Game Background Story.docx
@@ -3,25 +3,9 @@
 <w:document xmlns:wpc="http://schemas.microsoft.com/office/word/2010/wordprocessingCanvas" xmlns:mo="http://schemas.microsoft.com/office/mac/office/2008/main" xmlns:mc="http://schemas.openxmlformats.org/markup-compatibility/2006" xmlns:mv="urn:schemas-microsoft-com:mac:vml" xmlns:o="urn:schemas-microsoft-com:office:office" xmlns:r="http://schemas.openxmlformats.org/officeDocument/2006/relationships" xmlns:m="http://schemas.openxmlformats.org/officeDocument/2006/math" xmlns:v="urn:schemas-microsoft-com:vml" xmlns:wp14="http://schemas.microsoft.com/office/word/2010/wordprocessingDrawing" xmlns:wp="http://schemas.openxmlformats.org/drawingml/2006/wordprocessingDrawing" xmlns:w10="urn:schemas-microsoft-com:office:word" xmlns:w="http://schemas.openxmlformats.org/wordprocessingml/2006/main" xmlns:w14="http://schemas.microsoft.com/office/word/2010/wordml" xmlns:w15="http://schemas.microsoft.com/office/word/2012/wordml" xmlns:wpg="http://schemas.microsoft.com/office/word/2010/wordprocessingGroup" xmlns:wpi="http://schemas.microsoft.com/office/word/2010/wordprocessingInk" xmlns:wne="http://schemas.microsoft.com/office/word/2006/wordml" xmlns:wps="http://schemas.microsoft.com/office/word/2010/wordprocessingShape" mc:Ignorable="w14 w15 wp14">
   <w:body>
     <w:p>
-      <w:r>
-        <w:t>Game background story.</w:t>
-      </w:r>
+      <w:bookmarkStart w:id="0" w:name="_GoBack"/>
+      <w:bookmarkEnd w:id="0"/>
     </w:p>
-    <w:p/>
-    <w:p>
-      <w:r>
-        <w:t>Setting: abandoned psychiatric hospital</w:t>
-      </w:r>
-    </w:p>
-    <w:p>
-      <w:r>
-        <w:t>Time – 1960’</w:t>
-      </w:r>
-      <w:r>
-        <w:t>s.</w:t>
-      </w:r>
-    </w:p>
-    <w:p/>
     <w:p>
       <w:r>
         <w:t xml:space="preserve">Diary entry from Dr </w:t>
@@ -116,13 +100,13 @@
         <w:t xml:space="preserve">on notes </w:t>
       </w:r>
       <w:r>
-        <w:t>in various rooms. I managed to find one</w:t>
-      </w:r>
-      <w:r>
-        <w:t xml:space="preserve"> however, and I believe it to be the first in the set of notes. It is </w:t>
-      </w:r>
-      <w:r>
-        <w:t xml:space="preserve">37. I believe some sort of conversion to binary is needed to unlock the code, however I failed to crack it. To whom ever is brave enough to venture into this twisted </w:t>
+        <w:t xml:space="preserve">in various rooms. I believe some sort of conversion to binary is needed to unlock the </w:t>
+      </w:r>
+      <w:r>
+        <w:t xml:space="preserve">master </w:t>
+      </w:r>
+      <w:r>
+        <w:t xml:space="preserve">code, however I failed to crack it. To whom ever is brave enough to venture into this twisted </w:t>
       </w:r>
       <w:r>
         <w:t>hospital, know, it is not abandoned. Experimental</w:t>
@@ -131,13 +115,20 @@
         <w:t xml:space="preserve"> failure has led to super-human-mutants</w:t>
       </w:r>
       <w:r>
-        <w:t xml:space="preserve"> able to roam free around the hospital. BEWARE. Your sanity, health and faith will decrease if you are hit or slow to react to one of them. My only advice is to act fast, nimble and get the notes</w:t>
+        <w:t xml:space="preserve"> a</w:t>
+      </w:r>
+      <w:r>
+        <w:t xml:space="preserve">nd poltergeists </w:t>
+      </w:r>
+      <w:r>
+        <w:t>being able</w:t>
+      </w:r>
+      <w:r>
+        <w:t xml:space="preserve"> to roam free around the hospital. BEWARE. Your sanity, health and faith will decrease if you are hit or slow to react to one of them. My only advice is to act fast, nimble and get the notes</w:t>
       </w:r>
       <w:r>
         <w:t xml:space="preserve"> for binary conversion</w:t>
       </w:r>
-      <w:bookmarkStart w:id="0" w:name="_GoBack"/>
-      <w:bookmarkEnd w:id="0"/>
       <w:r>
         <w:t xml:space="preserve">. This is the way out. I hope you have more luck than me. Feel free to use this notepad </w:t>
       </w:r>

</xml_diff>